<commit_message>
Ci pipeline description, Design Doc
</commit_message>
<xml_diff>
--- a/Documentation/Software Architecture Document.docx
+++ b/Documentation/Software Architecture Document.docx
@@ -210,9 +210,11 @@
     <w:sdt>
       <w:sdtPr>
         <w:rPr>
+          <w:caps w:val="0"/>
           <w:spacing w:val="0"/>
           <w:sz w:val="20"/>
           <w:szCs w:val="20"/>
+          <w:lang w:val="nl-NL"/>
         </w:rPr>
         <w:id w:val="-1658224164"/>
         <w:docPartObj>
@@ -222,7 +224,6 @@
       </w:sdtPr>
       <w:sdtEndPr>
         <w:rPr>
-          <w:caps w:val="0"/>
           <w:noProof/>
           <w:sz w:val="24"/>
           <w:szCs w:val="24"/>
@@ -1860,13 +1861,7 @@
         <w:rPr>
           <w:lang w:val="en-GB"/>
         </w:rPr>
-        <w:t xml:space="preserve">  </w:t>
-      </w:r>
-      <w:r>
-        <w:rPr>
-          <w:lang w:val="en-GB"/>
-        </w:rPr>
-        <w:t>Literature study</w:t>
+        <w:t xml:space="preserve">  Literature study</w:t>
       </w:r>
       <w:r>
         <w:rPr>
@@ -2021,13 +2016,13 @@
           <w:vertAlign w:val="superscript"/>
           <w:lang w:val="en-GB"/>
         </w:rPr>
+        <w:instrText xml:space="preserve"> \* MERGEFORMAT </w:instrText>
       </w:r>
       <w:r>
         <w:rPr>
           <w:vertAlign w:val="superscript"/>
           <w:lang w:val="en-GB"/>
         </w:rPr>
-        <w:instrText xml:space="preserve"> \* MERGEFORMAT </w:instrText>
       </w:r>
       <w:r>
         <w:rPr>
@@ -2094,13 +2089,7 @@
         <w:rPr>
           <w:lang w:val="en-GB"/>
         </w:rPr>
-        <w:t xml:space="preserve">  </w:t>
-      </w:r>
-      <w:r>
-        <w:rPr>
-          <w:lang w:val="en-GB"/>
-        </w:rPr>
-        <w:t>That will also help us with providing the most education materials that we can use to expand our knowledge of the framework in the future.</w:t>
+        <w:t xml:space="preserve">  That will also help us with providing the most education materials that we can use to expand our knowledge of the framework in the future.</w:t>
       </w:r>
     </w:p>
     <w:p>
@@ -2446,19 +2435,7 @@
         <w:rPr>
           <w:lang w:val="en-GB"/>
         </w:rPr>
-        <w:t xml:space="preserve">few </w:t>
-      </w:r>
-      <w:r>
-        <w:rPr>
-          <w:lang w:val="en-GB"/>
-        </w:rPr>
-        <w:t xml:space="preserve">potential </w:t>
-      </w:r>
-      <w:r>
-        <w:rPr>
-          <w:lang w:val="en-GB"/>
-        </w:rPr>
-        <w:t xml:space="preserve">candidates </w:t>
+        <w:t xml:space="preserve">few potential candidates </w:t>
       </w:r>
       <w:r>
         <w:rPr>
@@ -2787,13 +2764,13 @@
           <w:vertAlign w:val="superscript"/>
           <w:lang w:val="en-GB"/>
         </w:rPr>
+        <w:instrText xml:space="preserve"> \* MERGEFORMAT </w:instrText>
       </w:r>
       <w:r>
         <w:rPr>
           <w:vertAlign w:val="superscript"/>
           <w:lang w:val="en-GB"/>
         </w:rPr>
-        <w:instrText xml:space="preserve"> \* MERGEFORMAT </w:instrText>
       </w:r>
       <w:r>
         <w:rPr>
@@ -2937,13 +2914,7 @@
         <w:rPr>
           <w:lang w:val="en-GB"/>
         </w:rPr>
-        <w:t>Problem analysis - To start off this question,</w:t>
-      </w:r>
-      <w:r>
-        <w:rPr>
-          <w:lang w:val="en-GB"/>
-        </w:rPr>
-        <w:t xml:space="preserve"> we can look at the results of our previous research (especially question </w:t>
+        <w:t xml:space="preserve">Problem analysis - To start off this question, we can look at the results of our previous research (especially question </w:t>
       </w:r>
       <w:r>
         <w:rPr>
@@ -2984,19 +2955,7 @@
         <w:rPr>
           <w:lang w:val="en-GB"/>
         </w:rPr>
-        <w:t>)</w:t>
-      </w:r>
-      <w:r>
-        <w:rPr>
-          <w:lang w:val="en-GB"/>
-        </w:rPr>
-        <w:t xml:space="preserve">. </w:t>
-      </w:r>
-      <w:r>
-        <w:rPr>
-          <w:lang w:val="en-GB"/>
-        </w:rPr>
-        <w:t xml:space="preserve">To know what data storage solution we need, we </w:t>
+        <w:t xml:space="preserve">). To know what data storage solution we need, we </w:t>
       </w:r>
       <w:r>
         <w:rPr>
@@ -3083,25 +3042,127 @@
         <w:rPr>
           <w:lang w:val="en-GB"/>
         </w:rPr>
+        <w:t>“Data Storage Solutions are required to store the data electronically and making it machine readable. Purpose of these solutions is making data storage and access easy and reliable. The digital data excels in paperless data management.”</w:t>
+      </w:r>
+      <w:r>
+        <w:rPr>
+          <w:lang w:val="en-GB"/>
+        </w:rPr>
+        <w:t xml:space="preserve"> </w:t>
+      </w:r>
+      <w:r>
+        <w:rPr>
+          <w:vertAlign w:val="superscript"/>
+          <w:lang w:val="en-GB"/>
+        </w:rPr>
+        <w:t>[</w:t>
+      </w:r>
+      <w:r>
+        <w:rPr>
+          <w:vertAlign w:val="superscript"/>
+          <w:lang w:val="en-GB"/>
+        </w:rPr>
+        <w:fldChar w:fldCharType="begin"/>
+      </w:r>
+      <w:r>
+        <w:rPr>
+          <w:vertAlign w:val="superscript"/>
+          <w:lang w:val="en-GB"/>
+        </w:rPr>
+        <w:instrText xml:space="preserve"> REF _Ref90380759 \r \h </w:instrText>
+      </w:r>
+      <w:r>
+        <w:rPr>
+          <w:vertAlign w:val="superscript"/>
+          <w:lang w:val="en-GB"/>
+        </w:rPr>
+        <w:instrText xml:space="preserve"> \* MERGEFORMAT </w:instrText>
+      </w:r>
+      <w:r>
+        <w:rPr>
+          <w:vertAlign w:val="superscript"/>
+          <w:lang w:val="en-GB"/>
+        </w:rPr>
+      </w:r>
+      <w:r>
+        <w:rPr>
+          <w:vertAlign w:val="superscript"/>
+          <w:lang w:val="en-GB"/>
+        </w:rPr>
+        <w:fldChar w:fldCharType="separate"/>
+      </w:r>
+      <w:r>
+        <w:rPr>
+          <w:vertAlign w:val="superscript"/>
+          <w:lang w:val="en-GB"/>
+        </w:rPr>
+        <w:t>4</w:t>
+      </w:r>
+      <w:r>
+        <w:rPr>
+          <w:vertAlign w:val="superscript"/>
+          <w:lang w:val="en-GB"/>
+        </w:rPr>
+        <w:fldChar w:fldCharType="end"/>
+      </w:r>
+      <w:r>
+        <w:rPr>
+          <w:vertAlign w:val="superscript"/>
+          <w:lang w:val="en-GB"/>
+        </w:rPr>
+        <w:t>]</w:t>
+      </w:r>
+    </w:p>
+    <w:p>
+      <w:pPr>
+        <w:ind w:left="927"/>
+        <w:rPr>
+          <w:lang w:val="en-GB"/>
+        </w:rPr>
+      </w:pPr>
+      <w:r>
+        <w:rPr>
+          <w:lang w:val="en-GB"/>
+        </w:rPr>
+        <w:t>Form this source, we can understand that what we need to implement is a data base that will store our user generated data, which we can then access. What we must think about now is the multiple potential Data</w:t>
+      </w:r>
+      <w:r>
+        <w:rPr>
+          <w:lang w:val="en-GB"/>
+        </w:rPr>
+        <w:t>b</w:t>
+      </w:r>
+      <w:r>
+        <w:rPr>
+          <w:lang w:val="en-GB"/>
+        </w:rPr>
+        <w:t xml:space="preserve">ase Management Systems that are available. </w:t>
+      </w:r>
+    </w:p>
+    <w:p>
+      <w:pPr>
+        <w:ind w:left="927"/>
+        <w:rPr>
+          <w:lang w:val="en-GB"/>
+        </w:rPr>
+      </w:pPr>
+      <w:r>
+        <w:rPr>
+          <w:lang w:val="en-GB"/>
+        </w:rPr>
         <w:t>“</w:t>
       </w:r>
       <w:r>
         <w:rPr>
           <w:lang w:val="en-GB"/>
         </w:rPr>
-        <w:t>Data Storage Solutions are required to store the data electronically and making it machine readable. Purpose of these solutions is making data storage and access easy and reliable. The digital data excels in paperless data management.</w:t>
-      </w:r>
-      <w:r>
-        <w:rPr>
-          <w:lang w:val="en-GB"/>
-        </w:rPr>
-        <w:t>”</w:t>
-      </w:r>
-      <w:r>
-        <w:rPr>
-          <w:lang w:val="en-GB"/>
-        </w:rPr>
-        <w:t xml:space="preserve"> </w:t>
+        <w:t>Database Management Systems (DBMS) are software systems used to store, retrieve, and run queries on data. A DBMS serves as an interface between an end-user and a database, allowing users to create, read, update, and delete data in the database.</w:t>
+      </w:r>
+      <w:r>
+        <w:rPr>
+          <w:lang w:val="en-GB"/>
+        </w:rPr>
+        <w:t xml:space="preserve">” </w:t>
       </w:r>
       <w:r>
         <w:rPr>
@@ -3122,134 +3183,20 @@
           <w:vertAlign w:val="superscript"/>
           <w:lang w:val="en-GB"/>
         </w:rPr>
-        <w:instrText xml:space="preserve"> REF _Ref90380759 \r \h </w:instrText>
+        <w:instrText xml:space="preserve"> REF _Ref90382670 \r \h </w:instrText>
       </w:r>
       <w:r>
         <w:rPr>
           <w:vertAlign w:val="superscript"/>
           <w:lang w:val="en-GB"/>
         </w:rPr>
+        <w:instrText xml:space="preserve"> \* MERGEFORMAT </w:instrText>
       </w:r>
       <w:r>
         <w:rPr>
           <w:vertAlign w:val="superscript"/>
           <w:lang w:val="en-GB"/>
         </w:rPr>
-        <w:instrText xml:space="preserve"> \* MERGEFORMAT </w:instrText>
-      </w:r>
-      <w:r>
-        <w:rPr>
-          <w:vertAlign w:val="superscript"/>
-          <w:lang w:val="en-GB"/>
-        </w:rPr>
-        <w:fldChar w:fldCharType="separate"/>
-      </w:r>
-      <w:r>
-        <w:rPr>
-          <w:vertAlign w:val="superscript"/>
-          <w:lang w:val="en-GB"/>
-        </w:rPr>
-        <w:t>4</w:t>
-      </w:r>
-      <w:r>
-        <w:rPr>
-          <w:vertAlign w:val="superscript"/>
-          <w:lang w:val="en-GB"/>
-        </w:rPr>
-        <w:fldChar w:fldCharType="end"/>
-      </w:r>
-      <w:r>
-        <w:rPr>
-          <w:vertAlign w:val="superscript"/>
-          <w:lang w:val="en-GB"/>
-        </w:rPr>
-        <w:t>]</w:t>
-      </w:r>
-    </w:p>
-    <w:p>
-      <w:pPr>
-        <w:ind w:left="927"/>
-        <w:rPr>
-          <w:lang w:val="en-GB"/>
-        </w:rPr>
-      </w:pPr>
-      <w:r>
-        <w:rPr>
-          <w:lang w:val="en-GB"/>
-        </w:rPr>
-        <w:t>Form this source, we can understand that what we need to implement is a data base that will store our user generated data, which we can then access. What we must think about now is the multiple potential Data</w:t>
-      </w:r>
-      <w:r>
-        <w:rPr>
-          <w:lang w:val="en-GB"/>
-        </w:rPr>
-        <w:t>b</w:t>
-      </w:r>
-      <w:r>
-        <w:rPr>
-          <w:lang w:val="en-GB"/>
-        </w:rPr>
-        <w:t xml:space="preserve">ase Management Systems that are available. </w:t>
-      </w:r>
-    </w:p>
-    <w:p>
-      <w:pPr>
-        <w:ind w:left="927"/>
-        <w:rPr>
-          <w:lang w:val="en-GB"/>
-        </w:rPr>
-      </w:pPr>
-      <w:r>
-        <w:rPr>
-          <w:lang w:val="en-GB"/>
-        </w:rPr>
-        <w:t>“</w:t>
-      </w:r>
-      <w:r>
-        <w:rPr>
-          <w:lang w:val="en-GB"/>
-        </w:rPr>
-        <w:t>Database Management Systems (DBMS) are software systems used to store, retrieve, and run queries on data. A DBMS serves as an interface between an end-user and a database, allowing users to create, read, update, and delete data in the database.</w:t>
-      </w:r>
-      <w:r>
-        <w:rPr>
-          <w:lang w:val="en-GB"/>
-        </w:rPr>
-        <w:t xml:space="preserve">” </w:t>
-      </w:r>
-      <w:r>
-        <w:rPr>
-          <w:vertAlign w:val="superscript"/>
-          <w:lang w:val="en-GB"/>
-        </w:rPr>
-        <w:t>[</w:t>
-      </w:r>
-      <w:r>
-        <w:rPr>
-          <w:vertAlign w:val="superscript"/>
-          <w:lang w:val="en-GB"/>
-        </w:rPr>
-        <w:fldChar w:fldCharType="begin"/>
-      </w:r>
-      <w:r>
-        <w:rPr>
-          <w:vertAlign w:val="superscript"/>
-          <w:lang w:val="en-GB"/>
-        </w:rPr>
-        <w:instrText xml:space="preserve"> REF _Ref90382670 \r \h </w:instrText>
-      </w:r>
-      <w:r>
-        <w:rPr>
-          <w:vertAlign w:val="superscript"/>
-          <w:lang w:val="en-GB"/>
-        </w:rPr>
-      </w:r>
-      <w:r>
-        <w:rPr>
-          <w:vertAlign w:val="superscript"/>
-          <w:lang w:val="en-GB"/>
-        </w:rPr>
-        <w:instrText xml:space="preserve"> \* MERGEFORMAT </w:instrText>
       </w:r>
       <w:r>
         <w:rPr>
@@ -3309,43 +3256,13 @@
         <w:rPr>
           <w:lang w:val="en-GB"/>
         </w:rPr>
-        <w:t>Community research</w:t>
-      </w:r>
-      <w:r>
-        <w:rPr>
-          <w:lang w:val="en-GB"/>
-        </w:rPr>
-        <w:t xml:space="preserve"> – </w:t>
-      </w:r>
-      <w:r>
-        <w:rPr>
-          <w:lang w:val="en-GB"/>
-        </w:rPr>
-        <w:t xml:space="preserve">Looking at </w:t>
-      </w:r>
-      <w:r>
-        <w:rPr>
-          <w:lang w:val="en-GB"/>
-        </w:rPr>
-        <w:t xml:space="preserve">what is widely used, </w:t>
-      </w:r>
-      <w:r>
-        <w:rPr>
-          <w:lang w:val="en-GB"/>
-        </w:rPr>
-        <w:t xml:space="preserve">we can see that the community agrees on some </w:t>
-      </w:r>
-      <w:r>
-        <w:rPr>
-          <w:lang w:val="en-GB"/>
-        </w:rPr>
-        <w:t>DBMS</w:t>
-      </w:r>
-      <w:r>
-        <w:rPr>
-          <w:lang w:val="en-GB"/>
-        </w:rPr>
-        <w:t>, and they are the most widely used. That will also help us with providing the most education materials that we can use to expand our knowledge of the framework in the future.</w:t>
+        <w:t xml:space="preserve">Community research – </w:t>
+      </w:r>
+      <w:r>
+        <w:rPr>
+          <w:lang w:val="en-GB"/>
+        </w:rPr>
+        <w:t>Looking at what is widely used, we can see that the community agrees on some DBMS, and they are the most widely used. That will also help us with providing the most education materials that we can use to expand our knowledge of the framework in the future.</w:t>
       </w:r>
       <w:r>
         <w:rPr>
@@ -4287,31 +4204,189 @@
     </w:p>
     <w:p>
       <w:pPr>
-        <w:rPr>
-          <w:lang w:val="en-GB"/>
-        </w:rPr>
-      </w:pPr>
-    </w:p>
-    <w:p>
-      <w:pPr>
         <w:pStyle w:val="Heading1"/>
         <w:numPr>
           <w:ilvl w:val="0"/>
           <w:numId w:val="2"/>
         </w:numPr>
       </w:pPr>
-      <w:bookmarkStart w:id="26" w:name="_Toc90383324"/>
-      <w:r>
-        <w:t>References</w:t>
-      </w:r>
-      <w:bookmarkEnd w:id="26"/>
+      <w:r>
+        <w:lastRenderedPageBreak/>
+        <w:t xml:space="preserve">CI pipeline </w:t>
+      </w:r>
+    </w:p>
+    <w:p>
+      <w:pPr>
+        <w:rPr>
+          <w:lang w:val="en-GB"/>
+        </w:rPr>
+      </w:pPr>
+    </w:p>
+    <w:p>
+      <w:pPr>
+        <w:rPr>
+          <w:lang w:val="en-GB"/>
+        </w:rPr>
+      </w:pPr>
+      <w:r>
+        <w:rPr>
+          <w:lang w:val="en-GB"/>
+        </w:rPr>
+        <w:t xml:space="preserve">The Ci pipeline is set up on the GitLab version control software, hosted by FHICT and provided to student of Fontys. GitLab provides a platform to host Continuous Integration and </w:t>
+      </w:r>
+      <w:r>
+        <w:rPr>
+          <w:lang w:val="en-GB"/>
+        </w:rPr>
+        <w:t xml:space="preserve">Continuous </w:t>
+      </w:r>
+      <w:r>
+        <w:rPr>
+          <w:lang w:val="en-GB"/>
+        </w:rPr>
+        <w:t xml:space="preserve">Deployment pipelines. </w:t>
+      </w:r>
+    </w:p>
+    <w:p>
+      <w:pPr>
+        <w:rPr>
+          <w:lang w:val="en-GB"/>
+        </w:rPr>
+      </w:pPr>
+      <w:r>
+        <w:rPr>
+          <w:lang w:val="en-GB"/>
+        </w:rPr>
+        <w:t xml:space="preserve">In out project we will use this platform to host our own CI/CD pipelines to test and deliver our application whenever a commit gets pushed to the cloud service GitLab. </w:t>
+      </w:r>
+      <w:r>
+        <w:rPr>
+          <w:lang w:val="en-GB"/>
+        </w:rPr>
+        <w:t>To complete the jobs provided, GitLab looks for a .</w:t>
+      </w:r>
+      <w:proofErr w:type="spellStart"/>
+      <w:r>
+        <w:rPr>
+          <w:lang w:val="en-GB"/>
+        </w:rPr>
+        <w:t>yml</w:t>
+      </w:r>
+      <w:proofErr w:type="spellEnd"/>
+      <w:r>
+        <w:rPr>
+          <w:lang w:val="en-GB"/>
+        </w:rPr>
+        <w:t xml:space="preserve"> file that contains a list of instruction for all jobs. It then uses a GitLab-runner to execute the tasks, which is hosted locally on a machine running on a ShellRuner / Docker Container. </w:t>
+      </w:r>
+    </w:p>
+    <w:p>
+      <w:pPr>
+        <w:rPr>
+          <w:lang w:val="en-GB"/>
+        </w:rPr>
+      </w:pPr>
+      <w:r>
+        <w:rPr>
+          <w:noProof/>
+          <w:lang w:val="en-GB"/>
+        </w:rPr>
+        <w:drawing>
+          <wp:anchor distT="0" distB="0" distL="114300" distR="114300" simplePos="0" relativeHeight="251666432" behindDoc="0" locked="0" layoutInCell="1" allowOverlap="1" wp14:anchorId="13AC99A5" wp14:editId="1D4930F8">
+            <wp:simplePos x="0" y="0"/>
+            <wp:positionH relativeFrom="column">
+              <wp:posOffset>0</wp:posOffset>
+            </wp:positionH>
+            <wp:positionV relativeFrom="paragraph">
+              <wp:posOffset>206292</wp:posOffset>
+            </wp:positionV>
+            <wp:extent cx="5725160" cy="2077085"/>
+            <wp:effectExtent l="0" t="0" r="8890" b="0"/>
+            <wp:wrapTopAndBottom/>
+            <wp:docPr id="11" name="Picture 11" descr="Text&#10;&#10;Description automatically generated with low confidence"/>
+            <wp:cNvGraphicFramePr>
+              <a:graphicFrameLocks xmlns:a="http://schemas.openxmlformats.org/drawingml/2006/main" noChangeAspect="1"/>
+            </wp:cNvGraphicFramePr>
+            <a:graphic xmlns:a="http://schemas.openxmlformats.org/drawingml/2006/main">
+              <a:graphicData uri="http://schemas.openxmlformats.org/drawingml/2006/picture">
+                <pic:pic xmlns:pic="http://schemas.openxmlformats.org/drawingml/2006/picture">
+                  <pic:nvPicPr>
+                    <pic:cNvPr id="11" name="Picture 11" descr="Text&#10;&#10;Description automatically generated with low confidence"/>
+                    <pic:cNvPicPr>
+                      <a:picLocks noChangeAspect="1" noChangeArrowheads="1"/>
+                    </pic:cNvPicPr>
+                  </pic:nvPicPr>
+                  <pic:blipFill>
+                    <a:blip r:embed="rId19">
+                      <a:extLst>
+                        <a:ext uri="{28A0092B-C50C-407E-A947-70E740481C1C}">
+                          <a14:useLocalDpi xmlns:a14="http://schemas.microsoft.com/office/drawing/2010/main" val="0"/>
+                        </a:ext>
+                      </a:extLst>
+                    </a:blip>
+                    <a:srcRect/>
+                    <a:stretch>
+                      <a:fillRect/>
+                    </a:stretch>
+                  </pic:blipFill>
+                  <pic:spPr bwMode="auto">
+                    <a:xfrm>
+                      <a:off x="0" y="0"/>
+                      <a:ext cx="5725160" cy="2077085"/>
+                    </a:xfrm>
+                    <a:prstGeom prst="rect">
+                      <a:avLst/>
+                    </a:prstGeom>
+                    <a:noFill/>
+                    <a:ln>
+                      <a:noFill/>
+                    </a:ln>
+                  </pic:spPr>
+                </pic:pic>
+              </a:graphicData>
+            </a:graphic>
+          </wp:anchor>
+        </w:drawing>
+      </w:r>
+    </w:p>
+    <w:p>
+      <w:pPr>
+        <w:rPr>
+          <w:lang w:val="en-GB"/>
+        </w:rPr>
+      </w:pPr>
+    </w:p>
+    <w:p>
+      <w:pPr>
+        <w:rPr>
+          <w:lang w:val="en-GB"/>
+        </w:rPr>
+      </w:pPr>
+      <w:r>
+        <w:rPr>
+          <w:lang w:val="en-GB"/>
+        </w:rPr>
+        <w:t xml:space="preserve">The pipeline </w:t>
+      </w:r>
+      <w:r>
+        <w:rPr>
+          <w:lang w:val="en-GB"/>
+        </w:rPr>
+        <w:t>consists</w:t>
+      </w:r>
+      <w:r>
+        <w:rPr>
+          <w:lang w:val="en-GB"/>
+        </w:rPr>
+        <w:t xml:space="preserve"> of:</w:t>
+      </w:r>
     </w:p>
     <w:p>
       <w:pPr>
         <w:pStyle w:val="ListParagraph"/>
         <w:numPr>
           <w:ilvl w:val="0"/>
-          <w:numId w:val="8"/>
+          <w:numId w:val="26"/>
         </w:numPr>
         <w:rPr>
           <w:lang w:val="en-GB"/>
@@ -4321,29 +4396,121 @@
         <w:rPr>
           <w:lang w:val="en-GB"/>
         </w:rPr>
-        <w:t xml:space="preserve">What is a REST API? (2020, May 8). Https://Www.Redhat.Com/. Retrieved December 14, 2021, from </w:t>
-      </w:r>
-      <w:hyperlink r:id="rId19" w:history="1">
-        <w:r>
-          <w:rPr>
-            <w:rStyle w:val="Hyperlink"/>
-            <w:lang w:val="en-GB"/>
-          </w:rPr>
-          <w:t>https://www.redhat.com/en/topics/api/what-is-a-rest-api</w:t>
-        </w:r>
-      </w:hyperlink>
-      <w:r>
-        <w:rPr>
-          <w:lang w:val="en-GB"/>
-        </w:rPr>
-        <w:t xml:space="preserve"> </w:t>
-      </w:r>
-      <w:r>
-        <w:rPr>
-          <w:lang w:val="en-GB"/>
-        </w:rPr>
-        <w:br/>
-      </w:r>
+        <w:t>Continuous integration jobs for the back-end (SpringBoot Gradle application)</w:t>
+      </w:r>
+    </w:p>
+    <w:p>
+      <w:pPr>
+        <w:pStyle w:val="ListParagraph"/>
+        <w:numPr>
+          <w:ilvl w:val="0"/>
+          <w:numId w:val="26"/>
+        </w:numPr>
+        <w:rPr>
+          <w:lang w:val="en-GB"/>
+        </w:rPr>
+      </w:pPr>
+      <w:r>
+        <w:rPr>
+          <w:lang w:val="en-GB"/>
+        </w:rPr>
+        <w:t>Continuous integration jobs for the front-end (ReactJS, served by NodePackageManager)</w:t>
+      </w:r>
+    </w:p>
+    <w:p>
+      <w:pPr>
+        <w:pStyle w:val="ListParagraph"/>
+        <w:numPr>
+          <w:ilvl w:val="0"/>
+          <w:numId w:val="26"/>
+        </w:numPr>
+        <w:rPr>
+          <w:lang w:val="en-GB"/>
+        </w:rPr>
+      </w:pPr>
+      <w:r>
+        <w:rPr>
+          <w:lang w:val="en-GB"/>
+        </w:rPr>
+        <w:t>Continuous Delivery for the back-end application, which will deploy the project on a docker container</w:t>
+      </w:r>
+    </w:p>
+    <w:p>
+      <w:pPr>
+        <w:pStyle w:val="ListParagraph"/>
+        <w:numPr>
+          <w:ilvl w:val="0"/>
+          <w:numId w:val="26"/>
+        </w:numPr>
+        <w:rPr>
+          <w:lang w:val="en-GB"/>
+        </w:rPr>
+      </w:pPr>
+      <w:r>
+        <w:rPr>
+          <w:lang w:val="en-GB"/>
+        </w:rPr>
+        <w:t>Continuous Delivery for the MySQL database, that the back-end uses for reading and writing data, which will deploy a MYSQL database on a Docker container</w:t>
+      </w:r>
+    </w:p>
+    <w:p>
+      <w:pPr>
+        <w:pStyle w:val="ListParagraph"/>
+        <w:numPr>
+          <w:ilvl w:val="0"/>
+          <w:numId w:val="26"/>
+        </w:numPr>
+        <w:rPr>
+          <w:lang w:val="en-GB"/>
+        </w:rPr>
+      </w:pPr>
+      <w:r>
+        <w:rPr>
+          <w:lang w:val="en-GB"/>
+        </w:rPr>
+        <w:t>Continuous</w:t>
+      </w:r>
+      <w:r>
+        <w:rPr>
+          <w:lang w:val="en-GB"/>
+        </w:rPr>
+        <w:t xml:space="preserve"> Delivery for the front-end, which will deploy </w:t>
+      </w:r>
+      <w:r>
+        <w:rPr>
+          <w:lang w:val="en-GB"/>
+        </w:rPr>
+        <w:t xml:space="preserve">the React webapp on a Docker container. </w:t>
+      </w:r>
+    </w:p>
+    <w:p>
+      <w:pPr>
+        <w:rPr>
+          <w:caps/>
+          <w:spacing w:val="15"/>
+          <w:sz w:val="28"/>
+          <w:szCs w:val="28"/>
+          <w:lang w:val="en-GB"/>
+        </w:rPr>
+      </w:pPr>
+      <w:bookmarkStart w:id="26" w:name="_Toc90383324"/>
+      <w:r>
+        <w:br w:type="page"/>
+      </w:r>
+    </w:p>
+    <w:p>
+      <w:pPr>
+        <w:pStyle w:val="Heading1"/>
+        <w:numPr>
+          <w:ilvl w:val="0"/>
+          <w:numId w:val="2"/>
+        </w:numPr>
+      </w:pPr>
+      <w:r>
+        <w:lastRenderedPageBreak/>
+        <w:t>References</w:t>
+      </w:r>
+      <w:bookmarkEnd w:id="26"/>
     </w:p>
     <w:p>
       <w:pPr>
@@ -4375,6 +4542,12 @@
         <w:rPr>
           <w:lang w:val="en-GB"/>
         </w:rPr>
+        <w:t xml:space="preserve"> </w:t>
+      </w:r>
+      <w:r>
+        <w:rPr>
+          <w:lang w:val="en-GB"/>
+        </w:rPr>
         <w:br/>
       </w:r>
     </w:p>
@@ -4393,6 +4566,39 @@
         <w:rPr>
           <w:lang w:val="en-GB"/>
         </w:rPr>
+        <w:t xml:space="preserve">What is a REST API? (2020, May 8). Https://Www.Redhat.Com/. Retrieved December 14, 2021, from </w:t>
+      </w:r>
+      <w:hyperlink r:id="rId21" w:history="1">
+        <w:r>
+          <w:rPr>
+            <w:rStyle w:val="Hyperlink"/>
+            <w:lang w:val="en-GB"/>
+          </w:rPr>
+          <w:t>https://www.redhat.com/en/topics/api/what-is-a-rest-api</w:t>
+        </w:r>
+      </w:hyperlink>
+      <w:r>
+        <w:rPr>
+          <w:lang w:val="en-GB"/>
+        </w:rPr>
+        <w:br/>
+      </w:r>
+    </w:p>
+    <w:p>
+      <w:pPr>
+        <w:pStyle w:val="ListParagraph"/>
+        <w:numPr>
+          <w:ilvl w:val="0"/>
+          <w:numId w:val="8"/>
+        </w:numPr>
+        <w:rPr>
+          <w:lang w:val="en-GB"/>
+        </w:rPr>
+      </w:pPr>
+      <w:r>
+        <w:rPr>
+          <w:lang w:val="en-GB"/>
+        </w:rPr>
         <w:t xml:space="preserve">Arora, S. K. (2021, November 21). 10 Best JavaScript Frameworks to Use in 2022. </w:t>
       </w:r>
       <w:proofErr w:type="spellStart"/>
@@ -4409,7 +4615,7 @@
         </w:rPr>
         <w:t xml:space="preserve">. Retrieved December 14, 2021, from </w:t>
       </w:r>
-      <w:hyperlink r:id="rId21" w:history="1">
+      <w:hyperlink r:id="rId22" w:history="1">
         <w:r>
           <w:rPr>
             <w:rStyle w:val="Hyperlink"/>
@@ -4449,7 +4655,7 @@
         </w:rPr>
         <w:t xml:space="preserve">Scott. (2019, February 4). Data Storage Solutions. Www.Colocationamerica.Com. Retrieved December 14, 2021, from </w:t>
       </w:r>
-      <w:hyperlink r:id="rId22" w:history="1">
+      <w:hyperlink r:id="rId23" w:history="1">
         <w:r>
           <w:rPr>
             <w:rStyle w:val="Hyperlink"/>
@@ -4489,7 +4695,7 @@
         </w:rPr>
         <w:t xml:space="preserve">What is DBMS? (n.d.). Www.Appdynamics.Com. Retrieved December 14, 2021, from </w:t>
       </w:r>
-      <w:hyperlink r:id="rId23" w:history="1">
+      <w:hyperlink r:id="rId24" w:history="1">
         <w:r>
           <w:rPr>
             <w:rStyle w:val="Hyperlink"/>
@@ -4914,6 +5120,95 @@
     </w:lvl>
   </w:abstractNum>
   <w:abstractNum w:abstractNumId="3" w15:restartNumberingAfterBreak="0">
+    <w:nsid w:val="12D115AE"/>
+    <w:multiLevelType w:val="hybridMultilevel"/>
+    <w:tmpl w:val="4A980DE2"/>
+    <w:lvl w:ilvl="0" w:tplc="0409000F">
+      <w:start w:val="1"/>
+      <w:numFmt w:val="decimal"/>
+      <w:lvlText w:val="%1."/>
+      <w:lvlJc w:val="left"/>
+      <w:pPr>
+        <w:ind w:left="720" w:hanging="360"/>
+      </w:pPr>
+      <w:rPr>
+        <w:rFonts w:hint="default"/>
+      </w:rPr>
+    </w:lvl>
+    <w:lvl w:ilvl="1" w:tplc="04090019" w:tentative="1">
+      <w:start w:val="1"/>
+      <w:numFmt w:val="lowerLetter"/>
+      <w:lvlText w:val="%2."/>
+      <w:lvlJc w:val="left"/>
+      <w:pPr>
+        <w:ind w:left="1440" w:hanging="360"/>
+      </w:pPr>
+    </w:lvl>
+    <w:lvl w:ilvl="2" w:tplc="0409001B" w:tentative="1">
+      <w:start w:val="1"/>
+      <w:numFmt w:val="lowerRoman"/>
+      <w:lvlText w:val="%3."/>
+      <w:lvlJc w:val="right"/>
+      <w:pPr>
+        <w:ind w:left="2160" w:hanging="180"/>
+      </w:pPr>
+    </w:lvl>
+    <w:lvl w:ilvl="3" w:tplc="0409000F" w:tentative="1">
+      <w:start w:val="1"/>
+      <w:numFmt w:val="decimal"/>
+      <w:lvlText w:val="%4."/>
+      <w:lvlJc w:val="left"/>
+      <w:pPr>
+        <w:ind w:left="2880" w:hanging="360"/>
+      </w:pPr>
+    </w:lvl>
+    <w:lvl w:ilvl="4" w:tplc="04090019" w:tentative="1">
+      <w:start w:val="1"/>
+      <w:numFmt w:val="lowerLetter"/>
+      <w:lvlText w:val="%5."/>
+      <w:lvlJc w:val="left"/>
+      <w:pPr>
+        <w:ind w:left="3600" w:hanging="360"/>
+      </w:pPr>
+    </w:lvl>
+    <w:lvl w:ilvl="5" w:tplc="0409001B" w:tentative="1">
+      <w:start w:val="1"/>
+      <w:numFmt w:val="lowerRoman"/>
+      <w:lvlText w:val="%6."/>
+      <w:lvlJc w:val="right"/>
+      <w:pPr>
+        <w:ind w:left="4320" w:hanging="180"/>
+      </w:pPr>
+    </w:lvl>
+    <w:lvl w:ilvl="6" w:tplc="0409000F" w:tentative="1">
+      <w:start w:val="1"/>
+      <w:numFmt w:val="decimal"/>
+      <w:lvlText w:val="%7."/>
+      <w:lvlJc w:val="left"/>
+      <w:pPr>
+        <w:ind w:left="5040" w:hanging="360"/>
+      </w:pPr>
+    </w:lvl>
+    <w:lvl w:ilvl="7" w:tplc="04090019" w:tentative="1">
+      <w:start w:val="1"/>
+      <w:numFmt w:val="lowerLetter"/>
+      <w:lvlText w:val="%8."/>
+      <w:lvlJc w:val="left"/>
+      <w:pPr>
+        <w:ind w:left="5760" w:hanging="360"/>
+      </w:pPr>
+    </w:lvl>
+    <w:lvl w:ilvl="8" w:tplc="0409001B" w:tentative="1">
+      <w:start w:val="1"/>
+      <w:numFmt w:val="lowerRoman"/>
+      <w:lvlText w:val="%9."/>
+      <w:lvlJc w:val="right"/>
+      <w:pPr>
+        <w:ind w:left="6480" w:hanging="180"/>
+      </w:pPr>
+    </w:lvl>
+  </w:abstractNum>
+  <w:abstractNum w:abstractNumId="4" w15:restartNumberingAfterBreak="0">
     <w:nsid w:val="142F11E0"/>
     <w:multiLevelType w:val="hybridMultilevel"/>
     <w:tmpl w:val="D16A8EAE"/>
@@ -4999,7 +5294,7 @@
       </w:pPr>
     </w:lvl>
   </w:abstractNum>
-  <w:abstractNum w:abstractNumId="4" w15:restartNumberingAfterBreak="0">
+  <w:abstractNum w:abstractNumId="5" w15:restartNumberingAfterBreak="0">
     <w:nsid w:val="19A76389"/>
     <w:multiLevelType w:val="hybridMultilevel"/>
     <w:tmpl w:val="02889468"/>
@@ -5088,7 +5383,7 @@
       </w:pPr>
     </w:lvl>
   </w:abstractNum>
-  <w:abstractNum w:abstractNumId="5" w15:restartNumberingAfterBreak="0">
+  <w:abstractNum w:abstractNumId="6" w15:restartNumberingAfterBreak="0">
     <w:nsid w:val="2047092E"/>
     <w:multiLevelType w:val="hybridMultilevel"/>
     <w:tmpl w:val="7F683D86"/>
@@ -5177,7 +5472,7 @@
       </w:pPr>
     </w:lvl>
   </w:abstractNum>
-  <w:abstractNum w:abstractNumId="6" w15:restartNumberingAfterBreak="0">
+  <w:abstractNum w:abstractNumId="7" w15:restartNumberingAfterBreak="0">
     <w:nsid w:val="2362217E"/>
     <w:multiLevelType w:val="multilevel"/>
     <w:tmpl w:val="0409001F"/>
@@ -5263,7 +5558,7 @@
       </w:pPr>
     </w:lvl>
   </w:abstractNum>
-  <w:abstractNum w:abstractNumId="7" w15:restartNumberingAfterBreak="0">
+  <w:abstractNum w:abstractNumId="8" w15:restartNumberingAfterBreak="0">
     <w:nsid w:val="25310FC2"/>
     <w:multiLevelType w:val="hybridMultilevel"/>
     <w:tmpl w:val="FBB26A5A"/>
@@ -5352,7 +5647,7 @@
       </w:pPr>
     </w:lvl>
   </w:abstractNum>
-  <w:abstractNum w:abstractNumId="8" w15:restartNumberingAfterBreak="0">
+  <w:abstractNum w:abstractNumId="9" w15:restartNumberingAfterBreak="0">
     <w:nsid w:val="2B0945C6"/>
     <w:multiLevelType w:val="hybridMultilevel"/>
     <w:tmpl w:val="A94438FC"/>
@@ -5441,7 +5736,7 @@
       </w:pPr>
     </w:lvl>
   </w:abstractNum>
-  <w:abstractNum w:abstractNumId="9" w15:restartNumberingAfterBreak="0">
+  <w:abstractNum w:abstractNumId="10" w15:restartNumberingAfterBreak="0">
     <w:nsid w:val="2B5F19F8"/>
     <w:multiLevelType w:val="hybridMultilevel"/>
     <w:tmpl w:val="8A80FA96"/>
@@ -5530,7 +5825,7 @@
       </w:pPr>
     </w:lvl>
   </w:abstractNum>
-  <w:abstractNum w:abstractNumId="10" w15:restartNumberingAfterBreak="0">
+  <w:abstractNum w:abstractNumId="11" w15:restartNumberingAfterBreak="0">
     <w:nsid w:val="33C246A4"/>
     <w:multiLevelType w:val="hybridMultilevel"/>
     <w:tmpl w:val="9AC068EE"/>
@@ -5619,7 +5914,7 @@
       </w:pPr>
     </w:lvl>
   </w:abstractNum>
-  <w:abstractNum w:abstractNumId="11" w15:restartNumberingAfterBreak="0">
+  <w:abstractNum w:abstractNumId="12" w15:restartNumberingAfterBreak="0">
     <w:nsid w:val="3E672E96"/>
     <w:multiLevelType w:val="hybridMultilevel"/>
     <w:tmpl w:val="3716A3BC"/>
@@ -5708,7 +6003,7 @@
       </w:pPr>
     </w:lvl>
   </w:abstractNum>
-  <w:abstractNum w:abstractNumId="12" w15:restartNumberingAfterBreak="0">
+  <w:abstractNum w:abstractNumId="13" w15:restartNumberingAfterBreak="0">
     <w:nsid w:val="50516AF9"/>
     <w:multiLevelType w:val="hybridMultilevel"/>
     <w:tmpl w:val="996073AA"/>
@@ -5797,7 +6092,7 @@
       </w:pPr>
     </w:lvl>
   </w:abstractNum>
-  <w:abstractNum w:abstractNumId="13" w15:restartNumberingAfterBreak="0">
+  <w:abstractNum w:abstractNumId="14" w15:restartNumberingAfterBreak="0">
     <w:nsid w:val="54AF02AC"/>
     <w:multiLevelType w:val="hybridMultilevel"/>
     <w:tmpl w:val="859E843C"/>
@@ -5886,7 +6181,7 @@
       </w:pPr>
     </w:lvl>
   </w:abstractNum>
-  <w:abstractNum w:abstractNumId="14" w15:restartNumberingAfterBreak="0">
+  <w:abstractNum w:abstractNumId="15" w15:restartNumberingAfterBreak="0">
     <w:nsid w:val="567C1914"/>
     <w:multiLevelType w:val="hybridMultilevel"/>
     <w:tmpl w:val="7BA2804A"/>
@@ -5975,7 +6270,7 @@
       </w:pPr>
     </w:lvl>
   </w:abstractNum>
-  <w:abstractNum w:abstractNumId="15" w15:restartNumberingAfterBreak="0">
+  <w:abstractNum w:abstractNumId="16" w15:restartNumberingAfterBreak="0">
     <w:nsid w:val="5C9226CA"/>
     <w:multiLevelType w:val="hybridMultilevel"/>
     <w:tmpl w:val="F590441C"/>
@@ -6064,7 +6359,7 @@
       </w:pPr>
     </w:lvl>
   </w:abstractNum>
-  <w:abstractNum w:abstractNumId="16" w15:restartNumberingAfterBreak="0">
+  <w:abstractNum w:abstractNumId="17" w15:restartNumberingAfterBreak="0">
     <w:nsid w:val="65912E4C"/>
     <w:multiLevelType w:val="hybridMultilevel"/>
     <w:tmpl w:val="8CCE5A0A"/>
@@ -6153,7 +6448,7 @@
       </w:pPr>
     </w:lvl>
   </w:abstractNum>
-  <w:abstractNum w:abstractNumId="17" w15:restartNumberingAfterBreak="0">
+  <w:abstractNum w:abstractNumId="18" w15:restartNumberingAfterBreak="0">
     <w:nsid w:val="65DA255D"/>
     <w:multiLevelType w:val="hybridMultilevel"/>
     <w:tmpl w:val="14C05C70"/>
@@ -6242,7 +6537,7 @@
       </w:pPr>
     </w:lvl>
   </w:abstractNum>
-  <w:abstractNum w:abstractNumId="18" w15:restartNumberingAfterBreak="0">
+  <w:abstractNum w:abstractNumId="19" w15:restartNumberingAfterBreak="0">
     <w:nsid w:val="6B1966EF"/>
     <w:multiLevelType w:val="hybridMultilevel"/>
     <w:tmpl w:val="A644281E"/>
@@ -6332,7 +6627,7 @@
       </w:pPr>
     </w:lvl>
   </w:abstractNum>
-  <w:abstractNum w:abstractNumId="19" w15:restartNumberingAfterBreak="0">
+  <w:abstractNum w:abstractNumId="20" w15:restartNumberingAfterBreak="0">
     <w:nsid w:val="6CB10DCD"/>
     <w:multiLevelType w:val="hybridMultilevel"/>
     <w:tmpl w:val="6B2E1E3E"/>
@@ -6421,7 +6716,7 @@
       </w:pPr>
     </w:lvl>
   </w:abstractNum>
-  <w:abstractNum w:abstractNumId="20" w15:restartNumberingAfterBreak="0">
+  <w:abstractNum w:abstractNumId="21" w15:restartNumberingAfterBreak="0">
     <w:nsid w:val="6D070297"/>
     <w:multiLevelType w:val="hybridMultilevel"/>
     <w:tmpl w:val="3D26673E"/>
@@ -6510,7 +6805,7 @@
       </w:pPr>
     </w:lvl>
   </w:abstractNum>
-  <w:abstractNum w:abstractNumId="21" w15:restartNumberingAfterBreak="0">
+  <w:abstractNum w:abstractNumId="22" w15:restartNumberingAfterBreak="0">
     <w:nsid w:val="70D26AFF"/>
     <w:multiLevelType w:val="hybridMultilevel"/>
     <w:tmpl w:val="79AE9E7E"/>
@@ -6599,7 +6894,7 @@
       </w:pPr>
     </w:lvl>
   </w:abstractNum>
-  <w:abstractNum w:abstractNumId="22" w15:restartNumberingAfterBreak="0">
+  <w:abstractNum w:abstractNumId="23" w15:restartNumberingAfterBreak="0">
     <w:nsid w:val="73EC7EA7"/>
     <w:multiLevelType w:val="hybridMultilevel"/>
     <w:tmpl w:val="BC0CC6C6"/>
@@ -6688,7 +6983,7 @@
       </w:pPr>
     </w:lvl>
   </w:abstractNum>
-  <w:abstractNum w:abstractNumId="23" w15:restartNumberingAfterBreak="0">
+  <w:abstractNum w:abstractNumId="24" w15:restartNumberingAfterBreak="0">
     <w:nsid w:val="74EE102C"/>
     <w:multiLevelType w:val="hybridMultilevel"/>
     <w:tmpl w:val="79704794"/>
@@ -6777,7 +7072,7 @@
       </w:pPr>
     </w:lvl>
   </w:abstractNum>
-  <w:abstractNum w:abstractNumId="24" w15:restartNumberingAfterBreak="0">
+  <w:abstractNum w:abstractNumId="25" w15:restartNumberingAfterBreak="0">
     <w:nsid w:val="7C627E5D"/>
     <w:multiLevelType w:val="hybridMultilevel"/>
     <w:tmpl w:val="5538B76E"/>
@@ -6867,28 +7162,28 @@
     </w:lvl>
   </w:abstractNum>
   <w:num w:numId="1">
-    <w:abstractNumId w:val="14"/>
+    <w:abstractNumId w:val="15"/>
   </w:num>
   <w:num w:numId="2">
+    <w:abstractNumId w:val="11"/>
+  </w:num>
+  <w:num w:numId="3">
+    <w:abstractNumId w:val="13"/>
+  </w:num>
+  <w:num w:numId="4">
+    <w:abstractNumId w:val="24"/>
+  </w:num>
+  <w:num w:numId="5">
+    <w:abstractNumId w:val="6"/>
+  </w:num>
+  <w:num w:numId="6">
     <w:abstractNumId w:val="10"/>
   </w:num>
-  <w:num w:numId="3">
-    <w:abstractNumId w:val="12"/>
-  </w:num>
-  <w:num w:numId="4">
-    <w:abstractNumId w:val="23"/>
-  </w:num>
-  <w:num w:numId="5">
-    <w:abstractNumId w:val="5"/>
-  </w:num>
-  <w:num w:numId="6">
-    <w:abstractNumId w:val="9"/>
-  </w:num>
   <w:num w:numId="7">
-    <w:abstractNumId w:val="21"/>
+    <w:abstractNumId w:val="22"/>
   </w:num>
   <w:num w:numId="8">
-    <w:abstractNumId w:val="20"/>
+    <w:abstractNumId w:val="21"/>
   </w:num>
   <w:num w:numId="9">
     <w:abstractNumId w:val="0"/>
@@ -6897,49 +7192,52 @@
     <w:abstractNumId w:val="1"/>
   </w:num>
   <w:num w:numId="11">
-    <w:abstractNumId w:val="24"/>
+    <w:abstractNumId w:val="25"/>
   </w:num>
   <w:num w:numId="12">
-    <w:abstractNumId w:val="8"/>
+    <w:abstractNumId w:val="9"/>
   </w:num>
   <w:num w:numId="13">
-    <w:abstractNumId w:val="11"/>
+    <w:abstractNumId w:val="12"/>
   </w:num>
   <w:num w:numId="14">
-    <w:abstractNumId w:val="6"/>
+    <w:abstractNumId w:val="7"/>
   </w:num>
   <w:num w:numId="15">
-    <w:abstractNumId w:val="13"/>
+    <w:abstractNumId w:val="14"/>
   </w:num>
   <w:num w:numId="16">
-    <w:abstractNumId w:val="3"/>
+    <w:abstractNumId w:val="4"/>
   </w:num>
   <w:num w:numId="17">
-    <w:abstractNumId w:val="19"/>
+    <w:abstractNumId w:val="20"/>
   </w:num>
   <w:num w:numId="18">
-    <w:abstractNumId w:val="17"/>
+    <w:abstractNumId w:val="18"/>
   </w:num>
   <w:num w:numId="19">
-    <w:abstractNumId w:val="22"/>
+    <w:abstractNumId w:val="23"/>
   </w:num>
   <w:num w:numId="20">
-    <w:abstractNumId w:val="4"/>
+    <w:abstractNumId w:val="5"/>
   </w:num>
   <w:num w:numId="21">
     <w:abstractNumId w:val="2"/>
   </w:num>
   <w:num w:numId="22">
+    <w:abstractNumId w:val="17"/>
+  </w:num>
+  <w:num w:numId="23">
+    <w:abstractNumId w:val="19"/>
+  </w:num>
+  <w:num w:numId="24">
     <w:abstractNumId w:val="16"/>
   </w:num>
-  <w:num w:numId="23">
-    <w:abstractNumId w:val="18"/>
+  <w:num w:numId="25">
+    <w:abstractNumId w:val="8"/>
   </w:num>
-  <w:num w:numId="24">
-    <w:abstractNumId w:val="15"/>
-  </w:num>
-  <w:num w:numId="25">
-    <w:abstractNumId w:val="7"/>
+  <w:num w:numId="26">
+    <w:abstractNumId w:val="3"/>
   </w:num>
 </w:numbering>
 </file>
@@ -8273,6 +8571,10 @@
 </file>
 
 <file path=customXml/item1.xml><?xml version="1.0" encoding="utf-8"?>
+<b:Sources xmlns:b="http://schemas.openxmlformats.org/officeDocument/2006/bibliography" xmlns="http://schemas.openxmlformats.org/officeDocument/2006/bibliography" SelectedStyle="\APASixthEditionOfficeOnline.xsl" StyleName="APA" Version="6"/>
+</file>
+
+<file path=customXml/item2.xml><?xml version="1.0" encoding="utf-8"?>
 <ct:contentTypeSchema xmlns:ct="http://schemas.microsoft.com/office/2006/metadata/contentType" xmlns:ma="http://schemas.microsoft.com/office/2006/metadata/properties/metaAttributes" ct:_="" ma:_="" ma:contentTypeName="Document" ma:contentTypeID="0x010100896A31CD7B5B9843B70BC472BF45B51B" ma:contentTypeVersion="4" ma:contentTypeDescription="Een nieuw document maken." ma:contentTypeScope="" ma:versionID="da59a464af29255c473372861e0c99b9">
   <xsd:schema xmlns:xsd="http://www.w3.org/2001/XMLSchema" xmlns:xs="http://www.w3.org/2001/XMLSchema" xmlns:p="http://schemas.microsoft.com/office/2006/metadata/properties" xmlns:ns2="352aa33f-4b4d-4530-945d-ba9bb50ae88e" targetNamespace="http://schemas.microsoft.com/office/2006/metadata/properties" ma:root="true" ma:fieldsID="7f5e03211d3a6c3d982a27ad84649bf9" ns2:_="">
     <xsd:import namespace="352aa33f-4b4d-4530-945d-ba9bb50ae88e"/>
@@ -8418,17 +8720,7 @@
 </ct:contentTypeSchema>
 </file>
 
-<file path=customXml/item2.xml><?xml version="1.0" encoding="utf-8"?>
-<b:Sources xmlns:b="http://schemas.openxmlformats.org/officeDocument/2006/bibliography" xmlns="http://schemas.openxmlformats.org/officeDocument/2006/bibliography" SelectedStyle="\APASixthEditionOfficeOnline.xsl" StyleName="APA" Version="6"/>
-</file>
-
 <file path=customXml/item3.xml><?xml version="1.0" encoding="utf-8"?>
-<p:properties xmlns:p="http://schemas.microsoft.com/office/2006/metadata/properties" xmlns:xsi="http://www.w3.org/2001/XMLSchema-instance" xmlns:pc="http://schemas.microsoft.com/office/infopath/2007/PartnerControls">
-  <documentManagement/>
-</p:properties>
-</file>
-
-<file path=customXml/item4.xml><?xml version="1.0" encoding="utf-8"?>
 <?mso-contentType ?>
 <FormTemplates xmlns="http://schemas.microsoft.com/sharepoint/v3/contenttype/forms">
   <Display>DocumentLibraryForm</Display>
@@ -8437,7 +8729,21 @@
 </FormTemplates>
 </file>
 
+<file path=customXml/item4.xml><?xml version="1.0" encoding="utf-8"?>
+<p:properties xmlns:p="http://schemas.microsoft.com/office/2006/metadata/properties" xmlns:xsi="http://www.w3.org/2001/XMLSchema-instance" xmlns:pc="http://schemas.microsoft.com/office/infopath/2007/PartnerControls">
+  <documentManagement/>
+</p:properties>
+</file>
+
 <file path=customXml/itemProps1.xml><?xml version="1.0" encoding="utf-8"?>
+<ds:datastoreItem xmlns:ds="http://schemas.openxmlformats.org/officeDocument/2006/customXml" ds:itemID="{E8509F70-2417-48E8-B204-17559C000CDF}">
+  <ds:schemaRefs>
+    <ds:schemaRef ds:uri="http://schemas.openxmlformats.org/officeDocument/2006/bibliography"/>
+  </ds:schemaRefs>
+</ds:datastoreItem>
+</file>
+
+<file path=customXml/itemProps2.xml><?xml version="1.0" encoding="utf-8"?>
 <ds:datastoreItem xmlns:ds="http://schemas.openxmlformats.org/officeDocument/2006/customXml" ds:itemID="{38A468F6-3D5C-4F54-93DB-9C9DF09A8FF1}">
   <ds:schemaRefs>
     <ds:schemaRef ds:uri="http://schemas.microsoft.com/office/2006/metadata/contentType"/>
@@ -8455,27 +8761,19 @@
 </ds:datastoreItem>
 </file>
 
-<file path=customXml/itemProps2.xml><?xml version="1.0" encoding="utf-8"?>
-<ds:datastoreItem xmlns:ds="http://schemas.openxmlformats.org/officeDocument/2006/customXml" ds:itemID="{E8509F70-2417-48E8-B204-17559C000CDF}">
+<file path=customXml/itemProps3.xml><?xml version="1.0" encoding="utf-8"?>
+<ds:datastoreItem xmlns:ds="http://schemas.openxmlformats.org/officeDocument/2006/customXml" ds:itemID="{678B2FE0-A925-4B92-9E32-EF351702F84B}">
   <ds:schemaRefs>
-    <ds:schemaRef ds:uri="http://schemas.openxmlformats.org/officeDocument/2006/bibliography"/>
+    <ds:schemaRef ds:uri="http://schemas.microsoft.com/sharepoint/v3/contenttype/forms"/>
   </ds:schemaRefs>
 </ds:datastoreItem>
 </file>
 
-<file path=customXml/itemProps3.xml><?xml version="1.0" encoding="utf-8"?>
+<file path=customXml/itemProps4.xml><?xml version="1.0" encoding="utf-8"?>
 <ds:datastoreItem xmlns:ds="http://schemas.openxmlformats.org/officeDocument/2006/customXml" ds:itemID="{98CA871D-006B-4CA0-801E-3D156D099561}">
   <ds:schemaRefs>
     <ds:schemaRef ds:uri="http://schemas.microsoft.com/office/2006/metadata/properties"/>
     <ds:schemaRef ds:uri="http://schemas.microsoft.com/office/infopath/2007/PartnerControls"/>
   </ds:schemaRefs>
 </ds:datastoreItem>
-</file>
-
-<file path=customXml/itemProps4.xml><?xml version="1.0" encoding="utf-8"?>
-<ds:datastoreItem xmlns:ds="http://schemas.openxmlformats.org/officeDocument/2006/customXml" ds:itemID="{678B2FE0-A925-4B92-9E32-EF351702F84B}">
-  <ds:schemaRefs>
-    <ds:schemaRef ds:uri="http://schemas.microsoft.com/sharepoint/v3/contenttype/forms"/>
-  </ds:schemaRefs>
-</ds:datastoreItem>
 </file>
</xml_diff>